<commit_message>
Adicionado novo filme e novo arquivo
</commit_message>
<xml_diff>
--- a/filmes.docx
+++ b/filmes.docx
@@ -72,6 +72,18 @@
       </w:pPr>
       <w:r>
         <w:t xml:space="preserve">BATMAM </w:t>
+      </w:r>
+    </w:p>
+    <w:p>
+      <w:pPr>
+        <w:pStyle w:val="PargrafodaLista"/>
+        <w:numPr>
+          <w:ilvl w:val="0"/>
+          <w:numId w:val="1"/>
+        </w:numPr>
+      </w:pPr>
+      <w:r>
+        <w:t xml:space="preserve">Ainda estou aqui </w:t>
       </w:r>
     </w:p>
     <w:p>

</xml_diff>